<commit_message>
Actualizando la estructura del taller  y los instructores.
</commit_message>
<xml_diff>
--- a/00.-src/01-Sesion 1/Actividad Práctica - Sesión 1.docx
+++ b/00.-src/01-Sesion 1/Actividad Práctica - Sesión 1.docx
@@ -186,7 +186,6 @@
           <w:lang w:val="es-MX"/>
         </w:rPr>
       </w:pPr>
-      <w:proofErr w:type="spellStart"/>
       <w:r>
         <w:rPr>
           <w:rStyle w:val="Ninguno"/>
@@ -194,17 +193,7 @@
           <w:sz w:val="16"/>
           <w:szCs w:val="16"/>
         </w:rPr>
-        <w:t>MSc</w:t>
-      </w:r>
-      <w:proofErr w:type="spellEnd"/>
-      <w:r>
-        <w:rPr>
-          <w:rStyle w:val="Ninguno"/>
-          <w:rFonts w:ascii="LM Roman 10" w:hAnsi="LM Roman 10"/>
-          <w:sz w:val="16"/>
-          <w:szCs w:val="16"/>
-        </w:rPr>
-        <w:t>. Felipe Antonio Trujillo Fernández – IBERO, Ciudad de México, México (</w:t>
+        <w:t>MSc. Felipe Antonio Trujillo Fernández – IBERO, Ciudad de México, México (</w:t>
       </w:r>
       <w:hyperlink r:id="rId10" w:history="1">
         <w:r>
@@ -244,6 +233,69 @@
         <w:jc w:val="center"/>
         <w:rPr>
           <w:rStyle w:val="Ninguno"/>
+          <w:rFonts w:ascii="LM Roman 10" w:hAnsi="LM Roman 10"/>
+          <w:color w:val="auto"/>
+          <w:sz w:val="16"/>
+          <w:szCs w:val="16"/>
+          <w:lang w:val="es-MX"/>
+        </w:rPr>
+      </w:pPr>
+      <w:r>
+        <w:rPr>
+          <w:rStyle w:val="Ninguno"/>
+          <w:rFonts w:ascii="LM Roman 10" w:hAnsi="LM Roman 10"/>
+          <w:sz w:val="16"/>
+          <w:szCs w:val="16"/>
+        </w:rPr>
+        <w:t xml:space="preserve">MSc. Joshua </w:t>
+      </w:r>
+      <w:r>
+        <w:rPr>
+          <w:rStyle w:val="Ninguno"/>
+          <w:rFonts w:ascii="LM Roman 10" w:hAnsi="LM Roman 10"/>
+          <w:sz w:val="16"/>
+          <w:szCs w:val="16"/>
+        </w:rPr>
+        <w:t xml:space="preserve">Ismael </w:t>
+      </w:r>
+      <w:r>
+        <w:rPr>
+          <w:rStyle w:val="Ninguno"/>
+          <w:rFonts w:ascii="LM Roman 10" w:hAnsi="LM Roman 10"/>
+          <w:sz w:val="16"/>
+          <w:szCs w:val="16"/>
+        </w:rPr>
+        <w:t>Haase Hernández– IBERO, Ciudad de México, México (</w:t>
+      </w:r>
+      <w:hyperlink r:id="rId11" w:history="1">
+        <w:r>
+          <w:rPr>
+            <w:rStyle w:val="Hipervnculo"/>
+            <w:rFonts w:ascii="LM Roman 10" w:hAnsi="LM Roman 10"/>
+            <w:sz w:val="16"/>
+            <w:szCs w:val="16"/>
+          </w:rPr>
+          <w:t>joshua.haase@ibero.mx</w:t>
+        </w:r>
+      </w:hyperlink>
+      <w:r>
+        <w:rPr>
+          <w:rStyle w:val="Ninguno"/>
+          <w:rFonts w:ascii="LM Roman 10" w:hAnsi="LM Roman 10"/>
+          <w:sz w:val="16"/>
+          <w:szCs w:val="16"/>
+        </w:rPr>
+        <w:t>)</w:t>
+      </w:r>
+    </w:p>
+    <w:p>
+      <w:pPr>
+        <w:pStyle w:val="Cuerpo"/>
+        <w:spacing w:before="100" w:beforeAutospacing="1" w:after="100" w:afterAutospacing="1"/>
+        <w:contextualSpacing/>
+        <w:jc w:val="center"/>
+        <w:rPr>
+          <w:rStyle w:val="Ninguno"/>
           <w:rFonts w:ascii="LM Roman 10" w:eastAsia="Latin Modern Roman 10 Regular" w:hAnsi="LM Roman 10" w:cs="Latin Modern Roman 10 Regular"/>
           <w:color w:val="auto"/>
           <w:sz w:val="16"/>
@@ -262,7 +314,7 @@
         </w:rPr>
         <w:t>Dr. Lázaro Bustio Martínez – IBERO, Ciudad de México, México (</w:t>
       </w:r>
-      <w:hyperlink r:id="rId11" w:history="1">
+      <w:hyperlink r:id="rId12" w:history="1">
         <w:r>
           <w:rPr>
             <w:rStyle w:val="Hipervnculo"/>
@@ -348,71 +400,11 @@
           <w:rFonts w:ascii="LM Roman 10" w:hAnsi="LM Roman 10"/>
         </w:rPr>
       </w:pPr>
-      <w:commentRangeStart w:id="1"/>
-      <w:commentRangeStart w:id="2"/>
-      <w:commentRangeStart w:id="3"/>
-      <w:commentRangeStart w:id="4"/>
-      <w:commentRangeStart w:id="5"/>
-      <w:commentRangeStart w:id="6"/>
-      <w:r>
-        <w:rPr>
-          <w:rFonts w:ascii="LM Roman 10" w:hAnsi="LM Roman 10"/>
-        </w:rPr>
-        <w:t xml:space="preserve">Sesión </w:t>
-      </w:r>
-      <w:commentRangeEnd w:id="1"/>
-      <w:r>
-        <w:rPr>
-          <w:rStyle w:val="Refdecomentario"/>
-          <w:lang w:val="es-419"/>
-        </w:rPr>
-        <w:commentReference w:id="1"/>
-      </w:r>
-      <w:commentRangeEnd w:id="2"/>
-      <w:r>
-        <w:rPr>
-          <w:rStyle w:val="Refdecomentario"/>
-          <w:lang w:val="es-419"/>
-        </w:rPr>
-        <w:commentReference w:id="2"/>
-      </w:r>
-      <w:commentRangeEnd w:id="3"/>
-      <w:r>
-        <w:rPr>
-          <w:rStyle w:val="Refdecomentario"/>
-          <w:lang w:val="es-419"/>
-        </w:rPr>
-        <w:commentReference w:id="3"/>
-      </w:r>
-      <w:commentRangeEnd w:id="4"/>
-      <w:r>
-        <w:rPr>
-          <w:rStyle w:val="Refdecomentario"/>
-          <w:lang w:val="es-419"/>
-        </w:rPr>
-        <w:commentReference w:id="4"/>
-      </w:r>
-      <w:commentRangeEnd w:id="5"/>
-      <w:r>
-        <w:rPr>
-          <w:rStyle w:val="Refdecomentario"/>
-          <w:lang w:val="es-419"/>
-        </w:rPr>
-        <w:commentReference w:id="5"/>
-      </w:r>
-      <w:commentRangeEnd w:id="6"/>
-      <w:r>
-        <w:rPr>
-          <w:rStyle w:val="Refdecomentario"/>
-          <w:lang w:val="es-419"/>
-        </w:rPr>
-        <w:commentReference w:id="6"/>
-      </w:r>
-      <w:r>
-        <w:rPr>
-          <w:rFonts w:ascii="LM Roman 10" w:hAnsi="LM Roman 10"/>
-        </w:rPr>
-        <w:t>1</w:t>
+      <w:r>
+        <w:rPr>
+          <w:rFonts w:ascii="LM Roman 10" w:hAnsi="LM Roman 10"/>
+        </w:rPr>
+        <w:t>Sesión 1</w:t>
       </w:r>
     </w:p>
     <w:p>
@@ -525,21 +517,7 @@
         <w:rPr>
           <w:rFonts w:ascii="LM Roman 10" w:hAnsi="LM Roman 10"/>
         </w:rPr>
-        <w:t xml:space="preserve"> y la </w:t>
-      </w:r>
-      <w:proofErr w:type="spellStart"/>
-      <w:r>
-        <w:rPr>
-          <w:rFonts w:ascii="LM Roman 10" w:hAnsi="LM Roman 10"/>
-        </w:rPr>
-        <w:t>Dark</w:t>
-      </w:r>
-      <w:proofErr w:type="spellEnd"/>
-      <w:r>
-        <w:rPr>
-          <w:rFonts w:ascii="LM Roman 10" w:hAnsi="LM Roman 10"/>
-        </w:rPr>
-        <w:t xml:space="preserve"> Net</w:t>
+        <w:t xml:space="preserve"> y la Dark Net</w:t>
       </w:r>
       <w:r>
         <w:rPr>
@@ -779,21 +757,7 @@
         <w:rPr>
           <w:rFonts w:ascii="LM Roman 10" w:hAnsi="LM Roman 10"/>
         </w:rPr>
-        <w:t xml:space="preserve"> que contiene un resumen de contraseñas filtradas en la </w:t>
-      </w:r>
-      <w:proofErr w:type="spellStart"/>
-      <w:r>
-        <w:rPr>
-          <w:rFonts w:ascii="LM Roman 10" w:hAnsi="LM Roman 10"/>
-        </w:rPr>
-        <w:t>Dark</w:t>
-      </w:r>
-      <w:proofErr w:type="spellEnd"/>
-      <w:r>
-        <w:rPr>
-          <w:rFonts w:ascii="LM Roman 10" w:hAnsi="LM Roman 10"/>
-        </w:rPr>
-        <w:t xml:space="preserve"> Web</w:t>
+        <w:t xml:space="preserve"> que contiene un resumen de contraseñas filtradas en la Dark Web</w:t>
       </w:r>
       <w:r>
         <w:rPr>
@@ -829,7 +793,6 @@
         </w:rPr>
         <w:t>“</w:t>
       </w:r>
-      <w:proofErr w:type="spellStart"/>
       <w:r>
         <w:rPr>
           <w:rFonts w:ascii="LM Roman 10" w:hAnsi="LM Roman 10"/>
@@ -838,7 +801,6 @@
         </w:rPr>
         <w:t>rockyou</w:t>
       </w:r>
-      <w:proofErr w:type="spellEnd"/>
       <w:r>
         <w:rPr>
           <w:rFonts w:ascii="LM Roman 10" w:hAnsi="LM Roman 10"/>
@@ -861,21 +823,7 @@
         <w:rPr>
           <w:rFonts w:ascii="LM Roman 10" w:hAnsi="LM Roman 10"/>
         </w:rPr>
-        <w:t xml:space="preserve">millones de contraseñas filtradas de la brecha de seguridad de </w:t>
-      </w:r>
-      <w:proofErr w:type="spellStart"/>
-      <w:r>
-        <w:rPr>
-          <w:rFonts w:ascii="LM Roman 10" w:hAnsi="LM Roman 10"/>
-        </w:rPr>
-        <w:t>RockYou</w:t>
-      </w:r>
-      <w:proofErr w:type="spellEnd"/>
-      <w:r>
-        <w:rPr>
-          <w:rFonts w:ascii="LM Roman 10" w:hAnsi="LM Roman 10"/>
-        </w:rPr>
-        <w:t xml:space="preserve"> Inc. en 2009. Utilizado extensamente en investigación de ciberseguridad, revela patrones comunes de elección de contraseñas, desde simples palabras hasta combinaciones alfanuméricas. Aunque valioso para evaluar la fortaleza de las contraseñas y desarrollar estrategias de seguridad, su uso plantea preocupaciones éticas debido a su origen ilegal. Requiere un enfoque ético y legal en su análisis y aplicación, asegurando la privacidad y el respeto por los derechos de los usuarios cuyos datos están involucrados en la brecha de seguridad.</w:t>
+        <w:t>millones de contraseñas filtradas de la brecha de seguridad de RockYou Inc. en 2009. Utilizado extensamente en investigación de ciberseguridad, revela patrones comunes de elección de contraseñas, desde simples palabras hasta combinaciones alfanuméricas. Aunque valioso para evaluar la fortaleza de las contraseñas y desarrollar estrategias de seguridad, su uso plantea preocupaciones éticas debido a su origen ilegal. Requiere un enfoque ético y legal en su análisis y aplicación, asegurando la privacidad y el respeto por los derechos de los usuarios cuyos datos están involucrados en la brecha de seguridad.</w:t>
       </w:r>
     </w:p>
     <w:p>
@@ -893,7 +841,6 @@
         </w:rPr>
         <w:t>Para este ejercicio se usará una versión de “</w:t>
       </w:r>
-      <w:proofErr w:type="spellStart"/>
       <w:r>
         <w:rPr>
           <w:rFonts w:ascii="LM Roman 10" w:hAnsi="LM Roman 10"/>
@@ -902,7 +849,6 @@
         </w:rPr>
         <w:t>rockyou</w:t>
       </w:r>
-      <w:proofErr w:type="spellEnd"/>
       <w:r>
         <w:rPr>
           <w:rFonts w:ascii="LM Roman 10" w:hAnsi="LM Roman 10"/>
@@ -1032,14 +978,12 @@
           <w:rFonts w:ascii="LM Roman 10" w:hAnsi="LM Roman 10"/>
         </w:rPr>
       </w:pPr>
-      <w:proofErr w:type="spellStart"/>
       <w:r>
         <w:rPr>
           <w:rFonts w:ascii="Courier New" w:hAnsi="Courier New" w:cs="Courier New"/>
         </w:rPr>
         <w:t>password</w:t>
       </w:r>
-      <w:proofErr w:type="spellEnd"/>
       <w:r>
         <w:rPr>
           <w:rFonts w:ascii="LM Roman 10" w:hAnsi="LM Roman 10"/>
@@ -1059,14 +1003,12 @@
           <w:rFonts w:ascii="LM Roman 10" w:hAnsi="LM Roman 10"/>
         </w:rPr>
       </w:pPr>
-      <w:proofErr w:type="spellStart"/>
       <w:r>
         <w:rPr>
           <w:rFonts w:ascii="Courier New" w:hAnsi="Courier New" w:cs="Courier New"/>
         </w:rPr>
         <w:t>entropy</w:t>
       </w:r>
-      <w:proofErr w:type="spellEnd"/>
       <w:r>
         <w:rPr>
           <w:rFonts w:ascii="LM Roman 10" w:hAnsi="LM Roman 10"/>
@@ -1105,14 +1047,12 @@
           <w:rFonts w:ascii="LM Roman 10" w:hAnsi="LM Roman 10"/>
         </w:rPr>
       </w:pPr>
-      <w:proofErr w:type="spellStart"/>
       <w:r>
         <w:rPr>
           <w:rFonts w:ascii="Courier New" w:hAnsi="Courier New" w:cs="Courier New"/>
         </w:rPr>
         <w:t>strength</w:t>
       </w:r>
-      <w:proofErr w:type="spellEnd"/>
       <w:r>
         <w:rPr>
           <w:rFonts w:ascii="LM Roman 10" w:hAnsi="LM Roman 10"/>
@@ -1144,42 +1084,36 @@
           <w:rFonts w:ascii="LM Roman 10" w:hAnsi="LM Roman 10"/>
         </w:rPr>
       </w:pPr>
-      <w:proofErr w:type="spellStart"/>
       <w:r>
         <w:rPr>
           <w:rFonts w:ascii="Courier New" w:hAnsi="Courier New" w:cs="Courier New"/>
         </w:rPr>
         <w:t>label</w:t>
       </w:r>
-      <w:proofErr w:type="spellEnd"/>
       <w:r>
         <w:rPr>
           <w:rFonts w:ascii="LM Roman 10" w:hAnsi="LM Roman 10"/>
         </w:rPr>
         <w:t>: etiqueta que indica si la contraseña es fuerte (“</w:t>
       </w:r>
-      <w:proofErr w:type="spellStart"/>
       <w:r>
         <w:rPr>
           <w:rFonts w:ascii="Courier New" w:hAnsi="Courier New" w:cs="Courier New"/>
         </w:rPr>
         <w:t>strong</w:t>
       </w:r>
-      <w:proofErr w:type="spellEnd"/>
       <w:r>
         <w:rPr>
           <w:rFonts w:ascii="LM Roman 10" w:hAnsi="LM Roman 10"/>
         </w:rPr>
         <w:t>”) o débil (“</w:t>
       </w:r>
-      <w:proofErr w:type="spellStart"/>
       <w:r>
         <w:rPr>
           <w:rFonts w:ascii="Courier New" w:hAnsi="Courier New" w:cs="Courier New"/>
         </w:rPr>
         <w:t>weak</w:t>
       </w:r>
-      <w:proofErr w:type="spellEnd"/>
       <w:r>
         <w:rPr>
           <w:rFonts w:ascii="LM Roman 10" w:hAnsi="LM Roman 10"/>
@@ -1404,21 +1338,7 @@
         <w:rPr>
           <w:rFonts w:ascii="LM Roman 10" w:hAnsi="LM Roman 10"/>
         </w:rPr>
-        <w:t xml:space="preserve"> (por ejemplo, </w:t>
-      </w:r>
-      <w:proofErr w:type="spellStart"/>
-      <w:r>
-        <w:rPr>
-          <w:rFonts w:ascii="LM Roman 10" w:hAnsi="LM Roman 10"/>
-        </w:rPr>
-        <w:t>KMeans</w:t>
-      </w:r>
-      <w:proofErr w:type="spellEnd"/>
-      <w:r>
-        <w:rPr>
-          <w:rFonts w:ascii="LM Roman 10" w:hAnsi="LM Roman 10"/>
-        </w:rPr>
-        <w:t>) para agrupar las contraseñas.</w:t>
+        <w:t xml:space="preserve"> (por ejemplo, KMeans) para agrupar las contraseñas.</w:t>
       </w:r>
     </w:p>
     <w:p>
@@ -1698,8 +1618,8 @@
       </w:r>
     </w:p>
     <w:sectPr>
-      <w:headerReference w:type="default" r:id="rId16"/>
-      <w:footerReference w:type="default" r:id="rId17"/>
+      <w:headerReference w:type="default" r:id="rId13"/>
+      <w:footerReference w:type="default" r:id="rId14"/>
       <w:pgSz w:w="12240" w:h="15840"/>
       <w:pgMar w:top="1417" w:right="1701" w:bottom="1417" w:left="1701" w:header="708" w:footer="708" w:gutter="0"/>
       <w:cols w:space="708"/>
@@ -1708,170 +1628,6 @@
     </w:sectPr>
   </w:body>
 </w:document>
-</file>
-
-<file path=word/comments.xml><?xml version="1.0" encoding="utf-8"?>
-<w:comments xmlns:wpc="http://schemas.microsoft.com/office/word/2010/wordprocessingCanvas" xmlns:cx="http://schemas.microsoft.com/office/drawing/2014/chartex" xmlns:cx1="http://schemas.microsoft.com/office/drawing/2015/9/8/chartex" xmlns:cx2="http://schemas.microsoft.com/office/drawing/2015/10/21/chartex" xmlns:cx3="http://schemas.microsoft.com/office/drawing/2016/5/9/chartex" xmlns:cx4="http://schemas.microsoft.com/office/drawing/2016/5/10/chartex" xmlns:cx5="http://schemas.microsoft.com/office/drawing/2016/5/11/chartex" xmlns:cx6="http://schemas.microsoft.com/office/drawing/2016/5/12/chartex" xmlns:cx7="http://schemas.microsoft.com/office/drawing/2016/5/13/chartex" xmlns:cx8="http://schemas.microsoft.com/office/drawing/2016/5/14/chartex" xmlns:mc="http://schemas.openxmlformats.org/markup-compatibility/2006" xmlns:aink="http://schemas.microsoft.com/office/drawing/2016/ink" xmlns:am3d="http://schemas.microsoft.com/office/drawing/2017/model3d" xmlns:o="urn:schemas-microsoft-com:office:office" xmlns:oel="http://schemas.microsoft.com/office/2019/extlst" xmlns:r="http://schemas.openxmlformats.org/officeDocument/2006/relationships" xmlns:m="http://schemas.openxmlformats.org/officeDocument/2006/math" xmlns:v="urn:schemas-microsoft-com:vml" xmlns:wp14="http://schemas.microsoft.com/office/word/2010/wordprocessingDrawing" xmlns:wp="http://schemas.openxmlformats.org/drawingml/2006/wordprocessingDrawing" xmlns:w10="urn:schemas-microsoft-com:office:word" xmlns:w="http://schemas.openxmlformats.org/wordprocessingml/2006/main" xmlns:w14="http://schemas.microsoft.com/office/word/2010/wordml" xmlns:w15="http://schemas.microsoft.com/office/word/2012/wordml" xmlns:w16cex="http://schemas.microsoft.com/office/word/2018/wordml/cex" xmlns:w16cid="http://schemas.microsoft.com/office/word/2016/wordml/cid" xmlns:w16="http://schemas.microsoft.com/office/word/2018/wordml" xmlns:w16sdtdh="http://schemas.microsoft.com/office/word/2020/wordml/sdtdatahash" xmlns:w16se="http://schemas.microsoft.com/office/word/2015/wordml/symex" xmlns:wpg="http://schemas.microsoft.com/office/word/2010/wordprocessingGroup" xmlns:wpi="http://schemas.microsoft.com/office/word/2010/wordprocessingInk" xmlns:wne="http://schemas.microsoft.com/office/word/2006/wordml" xmlns:wps="http://schemas.microsoft.com/office/word/2010/wordprocessingShape" mc:Ignorable="w14 w15 w16se w16cid w16 w16cex w16sdtdh wp14">
-  <w:comment w:id="1" w:author="Bustio Martínez Lázaro" w:date="2024-02-05T14:45:00Z" w:initials="LB">
-    <w:p>
-      <w:pPr>
-        <w:pStyle w:val="Textocomentario"/>
-      </w:pPr>
-      <w:r>
-        <w:rPr>
-          <w:rStyle w:val="Refdecomentario"/>
-        </w:rPr>
-        <w:annotationRef/>
-      </w:r>
-      <w:hyperlink r:id="rId1" w:history="1">
-        <w:r>
-          <w:rPr>
-            <w:rStyle w:val="Hipervnculo"/>
-          </w:rPr>
-          <w:t>https://wiki.skullsecurity.org/index.php/Passwords</w:t>
-        </w:r>
-      </w:hyperlink>
-    </w:p>
-  </w:comment>
-  <w:comment w:id="2" w:author="Bustio Martínez Lázaro" w:date="2024-02-05T14:46:00Z" w:initials="LB">
-    <w:p>
-      <w:pPr>
-        <w:pStyle w:val="Textocomentario"/>
-      </w:pPr>
-      <w:r>
-        <w:rPr>
-          <w:rStyle w:val="Refdecomentario"/>
-        </w:rPr>
-        <w:annotationRef/>
-      </w:r>
-      <w:hyperlink r:id="rId2" w:history="1">
-        <w:r>
-          <w:rPr>
-            <w:rStyle w:val="Hipervnculo"/>
-          </w:rPr>
-          <w:t>https://www.kaggle.com/code/kingabzpro/finding-the-bad-password</w:t>
-        </w:r>
-      </w:hyperlink>
-    </w:p>
-  </w:comment>
-  <w:comment w:id="3" w:author="Bustio Martínez Lázaro" w:date="2024-02-05T14:46:00Z" w:initials="LB">
-    <w:p>
-      <w:pPr>
-        <w:pStyle w:val="Textocomentario"/>
-      </w:pPr>
-      <w:r>
-        <w:rPr>
-          <w:rStyle w:val="Refdecomentario"/>
-        </w:rPr>
-        <w:annotationRef/>
-      </w:r>
-      <w:hyperlink r:id="rId3" w:history="1">
-        <w:r>
-          <w:rPr>
-            <w:rStyle w:val="Hipervnculo"/>
-          </w:rPr>
-          <w:t>https://github.com/yuqian5/PasswordCollection?tab=readme-ov-file</w:t>
-        </w:r>
-      </w:hyperlink>
-    </w:p>
-  </w:comment>
-  <w:comment w:id="4" w:author="Bustio Martínez Lázaro" w:date="2024-02-05T14:46:00Z" w:initials="LB">
-    <w:p>
-      <w:pPr>
-        <w:pStyle w:val="Textocomentario"/>
-      </w:pPr>
-      <w:r>
-        <w:rPr>
-          <w:rStyle w:val="Refdecomentario"/>
-        </w:rPr>
-        <w:annotationRef/>
-      </w:r>
-      <w:hyperlink r:id="rId4" w:history="1">
-        <w:r>
-          <w:rPr>
-            <w:rStyle w:val="Hipervnculo"/>
-          </w:rPr>
-          <w:t>https://github.com/faizann24/Machine-Learning-based-Password-Strength-Classification/blob/master/script.py</w:t>
-        </w:r>
-      </w:hyperlink>
-    </w:p>
-  </w:comment>
-  <w:comment w:id="5" w:author="Bustio Martínez Lázaro" w:date="2024-02-05T14:47:00Z" w:initials="LB">
-    <w:p>
-      <w:pPr>
-        <w:pStyle w:val="Textocomentario"/>
-      </w:pPr>
-      <w:r>
-        <w:rPr>
-          <w:rStyle w:val="Refdecomentario"/>
-        </w:rPr>
-        <w:annotationRef/>
-      </w:r>
-      <w:hyperlink r:id="rId5" w:history="1">
-        <w:r>
-          <w:rPr>
-            <w:rStyle w:val="Hipervnculo"/>
-          </w:rPr>
-          <w:t>https://github.com/cadithealth/passwordmeter</w:t>
-        </w:r>
-      </w:hyperlink>
-    </w:p>
-  </w:comment>
-  <w:comment w:id="6" w:author="Bustio Martínez Lázaro" w:date="2024-02-05T14:47:00Z" w:initials="LB">
-    <w:p>
-      <w:pPr>
-        <w:pStyle w:val="Textocomentario"/>
-      </w:pPr>
-      <w:r>
-        <w:rPr>
-          <w:rStyle w:val="Refdecomentario"/>
-        </w:rPr>
-        <w:annotationRef/>
-      </w:r>
-      <w:hyperlink r:id="rId6" w:history="1">
-        <w:r>
-          <w:rPr>
-            <w:rStyle w:val="Hipervnculo"/>
-          </w:rPr>
-          <w:t>https://github.com/Likhithlpu/password-strength-checker/tree/main</w:t>
-        </w:r>
-      </w:hyperlink>
-    </w:p>
-  </w:comment>
-</w:comments>
-</file>
-
-<file path=word/commentsExtended.xml><?xml version="1.0" encoding="utf-8"?>
-<w15:commentsEx xmlns:wpc="http://schemas.microsoft.com/office/word/2010/wordprocessingCanvas" xmlns:cx="http://schemas.microsoft.com/office/drawing/2014/chartex" xmlns:cx1="http://schemas.microsoft.com/office/drawing/2015/9/8/chartex" xmlns:cx2="http://schemas.microsoft.com/office/drawing/2015/10/21/chartex" xmlns:cx3="http://schemas.microsoft.com/office/drawing/2016/5/9/chartex" xmlns:cx4="http://schemas.microsoft.com/office/drawing/2016/5/10/chartex" xmlns:cx5="http://schemas.microsoft.com/office/drawing/2016/5/11/chartex" xmlns:cx6="http://schemas.microsoft.com/office/drawing/2016/5/12/chartex" xmlns:cx7="http://schemas.microsoft.com/office/drawing/2016/5/13/chartex" xmlns:cx8="http://schemas.microsoft.com/office/drawing/2016/5/14/chartex" xmlns:mc="http://schemas.openxmlformats.org/markup-compatibility/2006" xmlns:aink="http://schemas.microsoft.com/office/drawing/2016/ink" xmlns:am3d="http://schemas.microsoft.com/office/drawing/2017/model3d" xmlns:o="urn:schemas-microsoft-com:office:office" xmlns:oel="http://schemas.microsoft.com/office/2019/extlst" xmlns:r="http://schemas.openxmlformats.org/officeDocument/2006/relationships" xmlns:m="http://schemas.openxmlformats.org/officeDocument/2006/math" xmlns:v="urn:schemas-microsoft-com:vml" xmlns:wp14="http://schemas.microsoft.com/office/word/2010/wordprocessingDrawing" xmlns:wp="http://schemas.openxmlformats.org/drawingml/2006/wordprocessingDrawing" xmlns:w10="urn:schemas-microsoft-com:office:word" xmlns:w="http://schemas.openxmlformats.org/wordprocessingml/2006/main" xmlns:w14="http://schemas.microsoft.com/office/word/2010/wordml" xmlns:w15="http://schemas.microsoft.com/office/word/2012/wordml" xmlns:w16cex="http://schemas.microsoft.com/office/word/2018/wordml/cex" xmlns:w16cid="http://schemas.microsoft.com/office/word/2016/wordml/cid" xmlns:w16="http://schemas.microsoft.com/office/word/2018/wordml" xmlns:w16sdtdh="http://schemas.microsoft.com/office/word/2020/wordml/sdtdatahash" xmlns:w16se="http://schemas.microsoft.com/office/word/2015/wordml/symex" xmlns:wpg="http://schemas.microsoft.com/office/word/2010/wordprocessingGroup" xmlns:wpi="http://schemas.microsoft.com/office/word/2010/wordprocessingInk" xmlns:wne="http://schemas.microsoft.com/office/word/2006/wordml" xmlns:wps="http://schemas.microsoft.com/office/word/2010/wordprocessingShape" mc:Ignorable="w14 w15 w16se w16cid w16 w16cex w16sdtdh wp14">
-  <w15:commentEx w15:paraId="1E3BF9B4" w15:done="0"/>
-  <w15:commentEx w15:paraId="39A860AC" w15:paraIdParent="1E3BF9B4" w15:done="0"/>
-  <w15:commentEx w15:paraId="171651A0" w15:paraIdParent="1E3BF9B4" w15:done="0"/>
-  <w15:commentEx w15:paraId="279E7521" w15:paraIdParent="1E3BF9B4" w15:done="0"/>
-  <w15:commentEx w15:paraId="0F95A851" w15:paraIdParent="1E3BF9B4" w15:done="0"/>
-  <w15:commentEx w15:paraId="46BF9C62" w15:paraIdParent="1E3BF9B4" w15:done="0"/>
-</w15:commentsEx>
-</file>
-
-<file path=word/commentsExtensible.xml><?xml version="1.0" encoding="utf-8"?>
-<w16cex:commentsExtensible xmlns:wpc="http://schemas.microsoft.com/office/word/2010/wordprocessingCanvas" xmlns:cx="http://schemas.microsoft.com/office/drawing/2014/chartex" xmlns:cx1="http://schemas.microsoft.com/office/drawing/2015/9/8/chartex" xmlns:cx2="http://schemas.microsoft.com/office/drawing/2015/10/21/chartex" xmlns:cx3="http://schemas.microsoft.com/office/drawing/2016/5/9/chartex" xmlns:cx4="http://schemas.microsoft.com/office/drawing/2016/5/10/chartex" xmlns:cx5="http://schemas.microsoft.com/office/drawing/2016/5/11/chartex" xmlns:cx6="http://schemas.microsoft.com/office/drawing/2016/5/12/chartex" xmlns:cx7="http://schemas.microsoft.com/office/drawing/2016/5/13/chartex" xmlns:cx8="http://schemas.microsoft.com/office/drawing/2016/5/14/chartex" xmlns:cr="http://schemas.microsoft.com/office/comments/2020/reactions" xmlns:mc="http://schemas.openxmlformats.org/markup-compatibility/2006" xmlns:aink="http://schemas.microsoft.com/office/drawing/2016/ink" xmlns:am3d="http://schemas.microsoft.com/office/drawing/2017/model3d" xmlns:o="urn:schemas-microsoft-com:office:office" xmlns:oel="http://schemas.microsoft.com/office/2019/extlst" xmlns:r="http://schemas.openxmlformats.org/officeDocument/2006/relationships" xmlns:m="http://schemas.openxmlformats.org/officeDocument/2006/math" xmlns:v="urn:schemas-microsoft-com:vml" xmlns:wp14="http://schemas.microsoft.com/office/word/2010/wordprocessingDrawing" xmlns:wp="http://schemas.openxmlformats.org/drawingml/2006/wordprocessingDrawing" xmlns:w10="urn:schemas-microsoft-com:office:word" xmlns:w="http://schemas.openxmlformats.org/wordprocessingml/2006/main" xmlns:w14="http://schemas.microsoft.com/office/word/2010/wordml" xmlns:w15="http://schemas.microsoft.com/office/word/2012/wordml" xmlns:w16cex="http://schemas.microsoft.com/office/word/2018/wordml/cex" xmlns:w16cid="http://schemas.microsoft.com/office/word/2016/wordml/cid" xmlns:w16="http://schemas.microsoft.com/office/word/2018/wordml" xmlns:w16sdtdh="http://schemas.microsoft.com/office/word/2020/wordml/sdtdatahash" xmlns:w16se="http://schemas.microsoft.com/office/word/2015/wordml/symex" xmlns:wpg="http://schemas.microsoft.com/office/word/2010/wordprocessingGroup" xmlns:wpi="http://schemas.microsoft.com/office/word/2010/wordprocessingInk" xmlns:wne="http://schemas.microsoft.com/office/word/2006/wordml" xmlns:wps="http://schemas.microsoft.com/office/word/2010/wordprocessingShape" mc:Ignorable="w14 w15 w16se w16cid w16 w16cex w16sdtdh cr wp14">
-  <w16cex:commentExtensible w16cex:durableId="7122DB20" w16cex:dateUtc="2024-02-05T20:45:00Z"/>
-  <w16cex:commentExtensible w16cex:durableId="505806B1" w16cex:dateUtc="2024-02-05T20:46:00Z"/>
-  <w16cex:commentExtensible w16cex:durableId="2D47435F" w16cex:dateUtc="2024-02-05T20:46:00Z"/>
-  <w16cex:commentExtensible w16cex:durableId="366F9F96" w16cex:dateUtc="2024-02-05T20:46:00Z"/>
-  <w16cex:commentExtensible w16cex:durableId="7F75EE3D" w16cex:dateUtc="2024-02-05T20:47:00Z"/>
-  <w16cex:commentExtensible w16cex:durableId="76E20AF7" w16cex:dateUtc="2024-02-05T20:47:00Z"/>
-</w16cex:commentsExtensible>
-</file>
-
-<file path=word/commentsIds.xml><?xml version="1.0" encoding="utf-8"?>
-<w16cid:commentsIds xmlns:wpc="http://schemas.microsoft.com/office/word/2010/wordprocessingCanvas" xmlns:cx="http://schemas.microsoft.com/office/drawing/2014/chartex" xmlns:cx1="http://schemas.microsoft.com/office/drawing/2015/9/8/chartex" xmlns:cx2="http://schemas.microsoft.com/office/drawing/2015/10/21/chartex" xmlns:cx3="http://schemas.microsoft.com/office/drawing/2016/5/9/chartex" xmlns:cx4="http://schemas.microsoft.com/office/drawing/2016/5/10/chartex" xmlns:cx5="http://schemas.microsoft.com/office/drawing/2016/5/11/chartex" xmlns:cx6="http://schemas.microsoft.com/office/drawing/2016/5/12/chartex" xmlns:cx7="http://schemas.microsoft.com/office/drawing/2016/5/13/chartex" xmlns:cx8="http://schemas.microsoft.com/office/drawing/2016/5/14/chartex" xmlns:mc="http://schemas.openxmlformats.org/markup-compatibility/2006" xmlns:aink="http://schemas.microsoft.com/office/drawing/2016/ink" xmlns:am3d="http://schemas.microsoft.com/office/drawing/2017/model3d" xmlns:o="urn:schemas-microsoft-com:office:office" xmlns:oel="http://schemas.microsoft.com/office/2019/extlst" xmlns:r="http://schemas.openxmlformats.org/officeDocument/2006/relationships" xmlns:m="http://schemas.openxmlformats.org/officeDocument/2006/math" xmlns:v="urn:schemas-microsoft-com:vml" xmlns:wp14="http://schemas.microsoft.com/office/word/2010/wordprocessingDrawing" xmlns:wp="http://schemas.openxmlformats.org/drawingml/2006/wordprocessingDrawing" xmlns:w10="urn:schemas-microsoft-com:office:word" xmlns:w="http://schemas.openxmlformats.org/wordprocessingml/2006/main" xmlns:w14="http://schemas.microsoft.com/office/word/2010/wordml" xmlns:w15="http://schemas.microsoft.com/office/word/2012/wordml" xmlns:w16cex="http://schemas.microsoft.com/office/word/2018/wordml/cex" xmlns:w16cid="http://schemas.microsoft.com/office/word/2016/wordml/cid" xmlns:w16="http://schemas.microsoft.com/office/word/2018/wordml" xmlns:w16sdtdh="http://schemas.microsoft.com/office/word/2020/wordml/sdtdatahash" xmlns:w16se="http://schemas.microsoft.com/office/word/2015/wordml/symex" xmlns:wpg="http://schemas.microsoft.com/office/word/2010/wordprocessingGroup" xmlns:wpi="http://schemas.microsoft.com/office/word/2010/wordprocessingInk" xmlns:wne="http://schemas.microsoft.com/office/word/2006/wordml" xmlns:wps="http://schemas.microsoft.com/office/word/2010/wordprocessingShape" mc:Ignorable="w14 w15 w16se w16cid w16 w16cex w16sdtdh wp14">
-  <w16cid:commentId w16cid:paraId="1E3BF9B4" w16cid:durableId="7122DB20"/>
-  <w16cid:commentId w16cid:paraId="39A860AC" w16cid:durableId="505806B1"/>
-  <w16cid:commentId w16cid:paraId="171651A0" w16cid:durableId="2D47435F"/>
-  <w16cid:commentId w16cid:paraId="279E7521" w16cid:durableId="366F9F96"/>
-  <w16cid:commentId w16cid:paraId="0F95A851" w16cid:durableId="7F75EE3D"/>
-  <w16cid:commentId w16cid:paraId="46BF9C62" w16cid:durableId="76E20AF7"/>
-</w16cid:commentsIds>
 </file>
 
 <file path=word/endnotes.xml><?xml version="1.0" encoding="utf-8"?>
@@ -2132,23 +1888,13 @@
         <w:szCs w:val="16"/>
       </w:rPr>
     </w:pPr>
-    <w:proofErr w:type="spellStart"/>
     <w:r>
       <w:rPr>
         <w:rFonts w:ascii="LM Roman 10" w:hAnsi="LM Roman 10"/>
         <w:sz w:val="16"/>
         <w:szCs w:val="16"/>
       </w:rPr>
-      <w:t>MSc</w:t>
-    </w:r>
-    <w:proofErr w:type="spellEnd"/>
-    <w:r>
-      <w:rPr>
-        <w:rFonts w:ascii="LM Roman 10" w:hAnsi="LM Roman 10"/>
-        <w:sz w:val="16"/>
-        <w:szCs w:val="16"/>
-      </w:rPr>
-      <w:t>. Felipe Antonio Trujillo Fernández – IBERO, Ciudad de México, México.</w:t>
+      <w:t>MSc. Felipe Antonio Trujillo Fernández – IBERO, Ciudad de México, México.</w:t>
     </w:r>
   </w:p>
 </w:hdr>
@@ -2913,14 +2659,6 @@
     <w:abstractNumId w:val="4"/>
   </w:num>
 </w:numbering>
-</file>
-
-<file path=word/people.xml><?xml version="1.0" encoding="utf-8"?>
-<w15:people xmlns:wpc="http://schemas.microsoft.com/office/word/2010/wordprocessingCanvas" xmlns:cx="http://schemas.microsoft.com/office/drawing/2014/chartex" xmlns:cx1="http://schemas.microsoft.com/office/drawing/2015/9/8/chartex" xmlns:cx2="http://schemas.microsoft.com/office/drawing/2015/10/21/chartex" xmlns:cx3="http://schemas.microsoft.com/office/drawing/2016/5/9/chartex" xmlns:cx4="http://schemas.microsoft.com/office/drawing/2016/5/10/chartex" xmlns:cx5="http://schemas.microsoft.com/office/drawing/2016/5/11/chartex" xmlns:cx6="http://schemas.microsoft.com/office/drawing/2016/5/12/chartex" xmlns:cx7="http://schemas.microsoft.com/office/drawing/2016/5/13/chartex" xmlns:cx8="http://schemas.microsoft.com/office/drawing/2016/5/14/chartex" xmlns:mc="http://schemas.openxmlformats.org/markup-compatibility/2006" xmlns:aink="http://schemas.microsoft.com/office/drawing/2016/ink" xmlns:am3d="http://schemas.microsoft.com/office/drawing/2017/model3d" xmlns:o="urn:schemas-microsoft-com:office:office" xmlns:oel="http://schemas.microsoft.com/office/2019/extlst" xmlns:r="http://schemas.openxmlformats.org/officeDocument/2006/relationships" xmlns:m="http://schemas.openxmlformats.org/officeDocument/2006/math" xmlns:v="urn:schemas-microsoft-com:vml" xmlns:wp14="http://schemas.microsoft.com/office/word/2010/wordprocessingDrawing" xmlns:wp="http://schemas.openxmlformats.org/drawingml/2006/wordprocessingDrawing" xmlns:w10="urn:schemas-microsoft-com:office:word" xmlns:w="http://schemas.openxmlformats.org/wordprocessingml/2006/main" xmlns:w14="http://schemas.microsoft.com/office/word/2010/wordml" xmlns:w15="http://schemas.microsoft.com/office/word/2012/wordml" xmlns:w16cex="http://schemas.microsoft.com/office/word/2018/wordml/cex" xmlns:w16cid="http://schemas.microsoft.com/office/word/2016/wordml/cid" xmlns:w16="http://schemas.microsoft.com/office/word/2018/wordml" xmlns:w16sdtdh="http://schemas.microsoft.com/office/word/2020/wordml/sdtdatahash" xmlns:w16se="http://schemas.microsoft.com/office/word/2015/wordml/symex" xmlns:wpg="http://schemas.microsoft.com/office/word/2010/wordprocessingGroup" xmlns:wpi="http://schemas.microsoft.com/office/word/2010/wordprocessingInk" xmlns:wne="http://schemas.microsoft.com/office/word/2006/wordml" xmlns:wps="http://schemas.microsoft.com/office/word/2010/wordprocessingShape" mc:Ignorable="w14 w15 w16se w16cid w16 w16cex w16sdtdh wp14">
-  <w15:person w15:author="Bustio Martínez Lázaro">
-    <w15:presenceInfo w15:providerId="AD" w15:userId="S::lazaro.bustio@ibero.mx::40a2716d-298b-429a-a0ab-e42e295773ea"/>
-  </w15:person>
-</w15:people>
 </file>
 
 <file path=word/styles.xml><?xml version="1.0" encoding="utf-8"?>

</xml_diff>